<commit_message>
Scenario 2 - zakazivanje sastanaka
</commit_message>
<xml_diff>
--- a/Task1/Scenario II.docx
+++ b/Task1/Scenario II.docx
@@ -64,12 +64,6 @@
         <w:gridCol w:w="4435"/>
       </w:tblGrid>
       <w:tr>
-        <w:tblPrEx>
-          <w:tblCellMar>
-            <w:top w:w="0" w:type="dxa"/>
-            <w:bottom w:w="0" w:type="dxa"/>
-          </w:tblCellMar>
-        </w:tblPrEx>
         <w:tc>
           <w:tcPr>
             <w:tcW w:w="4434" w:type="dxa"/>
@@ -126,12 +120,6 @@
         </w:tc>
       </w:tr>
       <w:tr>
-        <w:tblPrEx>
-          <w:tblCellMar>
-            <w:top w:w="0" w:type="dxa"/>
-            <w:bottom w:w="0" w:type="dxa"/>
-          </w:tblCellMar>
-        </w:tblPrEx>
         <w:trPr>
           <w:trHeight w:val="1015"/>
         </w:trPr>
@@ -183,12 +171,6 @@
         </w:tc>
       </w:tr>
       <w:tr>
-        <w:tblPrEx>
-          <w:tblCellMar>
-            <w:top w:w="0" w:type="dxa"/>
-            <w:bottom w:w="0" w:type="dxa"/>
-          </w:tblCellMar>
-        </w:tblPrEx>
         <w:trPr>
           <w:trHeight w:val="420"/>
         </w:trPr>
@@ -240,12 +222,6 @@
         </w:tc>
       </w:tr>
       <w:tr>
-        <w:tblPrEx>
-          <w:tblCellMar>
-            <w:top w:w="0" w:type="dxa"/>
-            <w:bottom w:w="0" w:type="dxa"/>
-          </w:tblCellMar>
-        </w:tblPrEx>
         <w:trPr>
           <w:trHeight w:val="390"/>
         </w:trPr>
@@ -297,12 +273,6 @@
         </w:tc>
       </w:tr>
       <w:tr>
-        <w:tblPrEx>
-          <w:tblCellMar>
-            <w:top w:w="0" w:type="dxa"/>
-            <w:bottom w:w="0" w:type="dxa"/>
-          </w:tblCellMar>
-        </w:tblPrEx>
         <w:trPr>
           <w:trHeight w:val="850"/>
         </w:trPr>
@@ -354,12 +324,6 @@
         </w:tc>
       </w:tr>
       <w:tr>
-        <w:tblPrEx>
-          <w:tblCellMar>
-            <w:top w:w="0" w:type="dxa"/>
-            <w:bottom w:w="0" w:type="dxa"/>
-          </w:tblCellMar>
-        </w:tblPrEx>
         <w:trPr>
           <w:trHeight w:val="495"/>
         </w:trPr>
@@ -422,12 +386,6 @@
         </w:tc>
       </w:tr>
       <w:tr>
-        <w:tblPrEx>
-          <w:tblCellMar>
-            <w:top w:w="0" w:type="dxa"/>
-            <w:bottom w:w="0" w:type="dxa"/>
-          </w:tblCellMar>
-        </w:tblPrEx>
         <w:trPr>
           <w:trHeight w:val="345"/>
         </w:trPr>
@@ -479,12 +437,6 @@
         </w:tc>
       </w:tr>
       <w:tr>
-        <w:tblPrEx>
-          <w:tblCellMar>
-            <w:top w:w="0" w:type="dxa"/>
-            <w:bottom w:w="0" w:type="dxa"/>
-          </w:tblCellMar>
-        </w:tblPrEx>
         <w:trPr>
           <w:trHeight w:val="390"/>
         </w:trPr>
@@ -536,12 +488,6 @@
         </w:tc>
       </w:tr>
       <w:tr>
-        <w:tblPrEx>
-          <w:tblCellMar>
-            <w:top w:w="0" w:type="dxa"/>
-            <w:bottom w:w="0" w:type="dxa"/>
-          </w:tblCellMar>
-        </w:tblPrEx>
         <w:trPr>
           <w:trHeight w:val="1183"/>
         </w:trPr>
@@ -593,12 +539,6 @@
         </w:tc>
       </w:tr>
       <w:tr>
-        <w:tblPrEx>
-          <w:tblCellMar>
-            <w:top w:w="0" w:type="dxa"/>
-            <w:bottom w:w="0" w:type="dxa"/>
-          </w:tblCellMar>
-        </w:tblPrEx>
         <w:trPr>
           <w:trHeight w:val="995"/>
         </w:trPr>
@@ -880,12 +820,6 @@
         <w:gridCol w:w="2551"/>
       </w:tblGrid>
       <w:tr>
-        <w:tblPrEx>
-          <w:tblCellMar>
-            <w:top w:w="0" w:type="dxa"/>
-            <w:bottom w:w="0" w:type="dxa"/>
-          </w:tblCellMar>
-        </w:tblPrEx>
         <w:tc>
           <w:tcPr>
             <w:tcW w:w="2226" w:type="dxa"/>
@@ -969,12 +903,6 @@
         </w:tc>
       </w:tr>
       <w:tr>
-        <w:tblPrEx>
-          <w:tblCellMar>
-            <w:top w:w="0" w:type="dxa"/>
-            <w:bottom w:w="0" w:type="dxa"/>
-          </w:tblCellMar>
-        </w:tblPrEx>
         <w:tc>
           <w:tcPr>
             <w:tcW w:w="2226" w:type="dxa"/>
@@ -994,15 +922,7 @@
                 <w:sz w:val="24"/>
                 <w:szCs w:val="24"/>
               </w:rPr>
-              <w:t xml:space="preserve">1. Pristup interfejsu za </w:t>
-            </w:r>
-            <w:r>
-              <w:rPr>
-                <w:rFonts w:ascii="Times New Roman" w:hAnsi="Times New Roman" w:cs="Times New Roman"/>
-                <w:sz w:val="24"/>
-                <w:szCs w:val="24"/>
-              </w:rPr>
-              <w:t>pregled usluga koje studio nudi</w:t>
+              <w:t>1. Pristup interfejsu za pregled usluga koje studio nudi</w:t>
             </w:r>
           </w:p>
         </w:tc>
@@ -1019,22 +939,6 @@
                 <w:szCs w:val="24"/>
               </w:rPr>
             </w:pPr>
-            <w:r>
-              <w:rPr>
-                <w:rFonts w:ascii="Times New Roman" w:hAnsi="Times New Roman" w:cs="Times New Roman"/>
-                <w:sz w:val="24"/>
-                <w:szCs w:val="24"/>
-              </w:rPr>
-              <w:t xml:space="preserve">2. </w:t>
-            </w:r>
-            <w:r>
-              <w:rPr>
-                <w:rFonts w:ascii="Times New Roman" w:hAnsi="Times New Roman" w:cs="Times New Roman"/>
-                <w:sz w:val="24"/>
-                <w:szCs w:val="24"/>
-              </w:rPr>
-              <w:t>Prikaz mogućih usluga</w:t>
-            </w:r>
           </w:p>
         </w:tc>
         <w:tc>
@@ -1056,12 +960,6 @@
         </w:tc>
       </w:tr>
       <w:tr>
-        <w:tblPrEx>
-          <w:tblCellMar>
-            <w:top w:w="0" w:type="dxa"/>
-            <w:bottom w:w="0" w:type="dxa"/>
-          </w:tblCellMar>
-        </w:tblPrEx>
         <w:tc>
           <w:tcPr>
             <w:tcW w:w="2226" w:type="dxa"/>
@@ -1075,22 +973,6 @@
                 <w:szCs w:val="24"/>
               </w:rPr>
             </w:pPr>
-            <w:r>
-              <w:rPr>
-                <w:rFonts w:ascii="Times New Roman" w:hAnsi="Times New Roman" w:cs="Times New Roman"/>
-                <w:sz w:val="24"/>
-                <w:szCs w:val="24"/>
-              </w:rPr>
-              <w:t xml:space="preserve">3. </w:t>
-            </w:r>
-            <w:r>
-              <w:rPr>
-                <w:rFonts w:ascii="Times New Roman" w:hAnsi="Times New Roman" w:cs="Times New Roman"/>
-                <w:sz w:val="24"/>
-                <w:szCs w:val="24"/>
-              </w:rPr>
-              <w:t>Izbor slobodnog termina za sastanak i ostavljanje ličnih podataka</w:t>
-            </w:r>
           </w:p>
         </w:tc>
         <w:tc>
@@ -1112,15 +994,15 @@
                 <w:sz w:val="24"/>
                 <w:szCs w:val="24"/>
               </w:rPr>
-              <w:t xml:space="preserve">4. </w:t>
-            </w:r>
-            <w:r>
-              <w:rPr>
-                <w:rFonts w:ascii="Times New Roman" w:hAnsi="Times New Roman" w:cs="Times New Roman"/>
-                <w:sz w:val="24"/>
-                <w:szCs w:val="24"/>
-              </w:rPr>
-              <w:t>Unos sastanka u evidenciju o aktivnostima studija</w:t>
+              <w:t xml:space="preserve">2. </w:t>
+            </w:r>
+            <w:r>
+              <w:rPr>
+                <w:rFonts w:ascii="Times New Roman" w:hAnsi="Times New Roman" w:cs="Times New Roman"/>
+                <w:sz w:val="24"/>
+                <w:szCs w:val="24"/>
+              </w:rPr>
+              <w:t>Prikaz mogućih usluga</w:t>
             </w:r>
           </w:p>
         </w:tc>
@@ -1143,12 +1025,6 @@
         </w:tc>
       </w:tr>
       <w:tr>
-        <w:tblPrEx>
-          <w:tblCellMar>
-            <w:top w:w="0" w:type="dxa"/>
-            <w:bottom w:w="0" w:type="dxa"/>
-          </w:tblCellMar>
-        </w:tblPrEx>
         <w:tc>
           <w:tcPr>
             <w:tcW w:w="2226" w:type="dxa"/>
@@ -1162,6 +1038,22 @@
                 <w:szCs w:val="24"/>
               </w:rPr>
             </w:pPr>
+            <w:r>
+              <w:rPr>
+                <w:rFonts w:ascii="Times New Roman" w:hAnsi="Times New Roman" w:cs="Times New Roman"/>
+                <w:sz w:val="24"/>
+                <w:szCs w:val="24"/>
+              </w:rPr>
+              <w:t xml:space="preserve">3. </w:t>
+            </w:r>
+            <w:r>
+              <w:rPr>
+                <w:rFonts w:ascii="Times New Roman" w:hAnsi="Times New Roman" w:cs="Times New Roman"/>
+                <w:sz w:val="24"/>
+                <w:szCs w:val="24"/>
+              </w:rPr>
+              <w:t>Izbor slobodnog termina za sastanak i ostavljanje ličnih podataka</w:t>
+            </w:r>
           </w:p>
         </w:tc>
         <w:tc>
@@ -1188,30 +1080,16 @@
               <w:spacing w:after="0" w:line="240" w:lineRule="auto"/>
               <w:rPr>
                 <w:rFonts w:ascii="Times New Roman" w:hAnsi="Times New Roman" w:cs="Times New Roman"/>
+                <w:b/>
                 <w:bCs/>
                 <w:sz w:val="24"/>
                 <w:szCs w:val="24"/>
               </w:rPr>
             </w:pPr>
-            <w:r>
-              <w:rPr>
-                <w:rFonts w:ascii="Times New Roman" w:hAnsi="Times New Roman" w:cs="Times New Roman"/>
-                <w:bCs/>
-                <w:sz w:val="24"/>
-                <w:szCs w:val="24"/>
-              </w:rPr>
-              <w:t>5.Iznošenje detaljnih informacija o realizaciji i cijeni usluge</w:t>
-            </w:r>
           </w:p>
         </w:tc>
       </w:tr>
       <w:tr>
-        <w:tblPrEx>
-          <w:tblCellMar>
-            <w:top w:w="0" w:type="dxa"/>
-            <w:bottom w:w="0" w:type="dxa"/>
-          </w:tblCellMar>
-        </w:tblPrEx>
         <w:tc>
           <w:tcPr>
             <w:tcW w:w="2226" w:type="dxa"/>
@@ -1225,22 +1103,6 @@
                 <w:szCs w:val="24"/>
               </w:rPr>
             </w:pPr>
-            <w:r>
-              <w:rPr>
-                <w:rFonts w:ascii="Times New Roman" w:hAnsi="Times New Roman" w:cs="Times New Roman"/>
-                <w:sz w:val="24"/>
-                <w:szCs w:val="24"/>
-              </w:rPr>
-              <w:t xml:space="preserve">6. </w:t>
-            </w:r>
-            <w:r>
-              <w:rPr>
-                <w:rFonts w:ascii="Times New Roman" w:hAnsi="Times New Roman" w:cs="Times New Roman"/>
-                <w:sz w:val="24"/>
-                <w:szCs w:val="24"/>
-              </w:rPr>
-              <w:t>Klijent se odlučuje na poslovnu saradnju</w:t>
-            </w:r>
           </w:p>
         </w:tc>
         <w:tc>
@@ -1262,7 +1124,15 @@
                 <w:sz w:val="24"/>
                 <w:szCs w:val="24"/>
               </w:rPr>
-              <w:t>7.Daje uvid u kalendar poslovanja studija</w:t>
+              <w:t xml:space="preserve">4. </w:t>
+            </w:r>
+            <w:r>
+              <w:rPr>
+                <w:rFonts w:ascii="Times New Roman" w:hAnsi="Times New Roman" w:cs="Times New Roman"/>
+                <w:sz w:val="24"/>
+                <w:szCs w:val="24"/>
+              </w:rPr>
+              <w:t>Unos sastanka u evidenciju o aktivnostima studija</w:t>
             </w:r>
           </w:p>
         </w:tc>
@@ -1275,30 +1145,16 @@
               <w:spacing w:after="0" w:line="240" w:lineRule="auto"/>
               <w:rPr>
                 <w:rFonts w:ascii="Times New Roman" w:hAnsi="Times New Roman" w:cs="Times New Roman"/>
+                <w:b/>
                 <w:bCs/>
                 <w:sz w:val="24"/>
                 <w:szCs w:val="24"/>
               </w:rPr>
             </w:pPr>
-            <w:r>
-              <w:rPr>
-                <w:rFonts w:ascii="Times New Roman" w:hAnsi="Times New Roman" w:cs="Times New Roman"/>
-                <w:bCs/>
-                <w:sz w:val="24"/>
-                <w:szCs w:val="24"/>
-              </w:rPr>
-              <w:t>8.Prijedlog klijentu za termine realizacije dogovorenih usluga</w:t>
-            </w:r>
           </w:p>
         </w:tc>
       </w:tr>
       <w:tr>
-        <w:tblPrEx>
-          <w:tblCellMar>
-            <w:top w:w="0" w:type="dxa"/>
-            <w:bottom w:w="0" w:type="dxa"/>
-          </w:tblCellMar>
-        </w:tblPrEx>
         <w:tc>
           <w:tcPr>
             <w:tcW w:w="2226" w:type="dxa"/>
@@ -1312,14 +1168,311 @@
                 <w:szCs w:val="24"/>
               </w:rPr>
             </w:pPr>
-            <w:r>
-              <w:rPr>
-                <w:rFonts w:ascii="Times New Roman" w:hAnsi="Times New Roman" w:cs="Times New Roman"/>
-                <w:sz w:val="24"/>
-                <w:szCs w:val="24"/>
-              </w:rPr>
-              <w:t>9.Postignut dogovor o terminima realizacije usluga</w:t>
-            </w:r>
+          </w:p>
+        </w:tc>
+        <w:tc>
+          <w:tcPr>
+            <w:tcW w:w="2277" w:type="dxa"/>
+          </w:tcPr>
+          <w:p>
+            <w:pPr>
+              <w:spacing w:after="0" w:line="240" w:lineRule="auto"/>
+              <w:rPr>
+                <w:rFonts w:ascii="Times New Roman" w:hAnsi="Times New Roman" w:cs="Times New Roman"/>
+                <w:sz w:val="24"/>
+                <w:szCs w:val="24"/>
+              </w:rPr>
+            </w:pPr>
+          </w:p>
+        </w:tc>
+        <w:tc>
+          <w:tcPr>
+            <w:tcW w:w="2551" w:type="dxa"/>
+          </w:tcPr>
+          <w:p>
+            <w:pPr>
+              <w:spacing w:after="0" w:line="240" w:lineRule="auto"/>
+              <w:rPr>
+                <w:rFonts w:ascii="Times New Roman" w:hAnsi="Times New Roman" w:cs="Times New Roman"/>
+                <w:bCs/>
+                <w:sz w:val="24"/>
+                <w:szCs w:val="24"/>
+              </w:rPr>
+            </w:pPr>
+            <w:r>
+              <w:rPr>
+                <w:rFonts w:ascii="Times New Roman" w:hAnsi="Times New Roman" w:cs="Times New Roman"/>
+                <w:bCs/>
+                <w:sz w:val="24"/>
+                <w:szCs w:val="24"/>
+              </w:rPr>
+              <w:t>5.Iznošenje detaljnih informacija o realizaciji i cijeni usluge</w:t>
+            </w:r>
+          </w:p>
+        </w:tc>
+      </w:tr>
+      <w:tr>
+        <w:tc>
+          <w:tcPr>
+            <w:tcW w:w="2226" w:type="dxa"/>
+          </w:tcPr>
+          <w:p>
+            <w:pPr>
+              <w:spacing w:after="0" w:line="240" w:lineRule="auto"/>
+              <w:rPr>
+                <w:rFonts w:ascii="Times New Roman" w:hAnsi="Times New Roman" w:cs="Times New Roman"/>
+                <w:sz w:val="24"/>
+                <w:szCs w:val="24"/>
+              </w:rPr>
+            </w:pPr>
+            <w:r>
+              <w:rPr>
+                <w:rFonts w:ascii="Times New Roman" w:hAnsi="Times New Roman" w:cs="Times New Roman"/>
+                <w:sz w:val="24"/>
+                <w:szCs w:val="24"/>
+              </w:rPr>
+              <w:t xml:space="preserve">6. </w:t>
+            </w:r>
+            <w:r>
+              <w:rPr>
+                <w:rFonts w:ascii="Times New Roman" w:hAnsi="Times New Roman" w:cs="Times New Roman"/>
+                <w:sz w:val="24"/>
+                <w:szCs w:val="24"/>
+              </w:rPr>
+              <w:t>Klijent se odlučuje na poslovnu saradnju</w:t>
+            </w:r>
+          </w:p>
+        </w:tc>
+        <w:tc>
+          <w:tcPr>
+            <w:tcW w:w="2277" w:type="dxa"/>
+          </w:tcPr>
+          <w:p>
+            <w:pPr>
+              <w:spacing w:after="0" w:line="240" w:lineRule="auto"/>
+              <w:rPr>
+                <w:rFonts w:ascii="Times New Roman" w:hAnsi="Times New Roman" w:cs="Times New Roman"/>
+                <w:sz w:val="24"/>
+                <w:szCs w:val="24"/>
+              </w:rPr>
+            </w:pPr>
+          </w:p>
+        </w:tc>
+        <w:tc>
+          <w:tcPr>
+            <w:tcW w:w="2551" w:type="dxa"/>
+          </w:tcPr>
+          <w:p>
+            <w:pPr>
+              <w:spacing w:after="0" w:line="240" w:lineRule="auto"/>
+              <w:rPr>
+                <w:rFonts w:ascii="Times New Roman" w:hAnsi="Times New Roman" w:cs="Times New Roman"/>
+                <w:bCs/>
+                <w:sz w:val="24"/>
+                <w:szCs w:val="24"/>
+              </w:rPr>
+            </w:pPr>
+          </w:p>
+        </w:tc>
+      </w:tr>
+      <w:tr>
+        <w:tc>
+          <w:tcPr>
+            <w:tcW w:w="2226" w:type="dxa"/>
+          </w:tcPr>
+          <w:p>
+            <w:pPr>
+              <w:spacing w:after="0" w:line="240" w:lineRule="auto"/>
+              <w:rPr>
+                <w:rFonts w:ascii="Times New Roman" w:hAnsi="Times New Roman" w:cs="Times New Roman"/>
+                <w:sz w:val="24"/>
+                <w:szCs w:val="24"/>
+              </w:rPr>
+            </w:pPr>
+          </w:p>
+        </w:tc>
+        <w:tc>
+          <w:tcPr>
+            <w:tcW w:w="2277" w:type="dxa"/>
+          </w:tcPr>
+          <w:p>
+            <w:pPr>
+              <w:spacing w:after="0" w:line="240" w:lineRule="auto"/>
+              <w:rPr>
+                <w:rFonts w:ascii="Times New Roman" w:hAnsi="Times New Roman" w:cs="Times New Roman"/>
+                <w:sz w:val="24"/>
+                <w:szCs w:val="24"/>
+              </w:rPr>
+            </w:pPr>
+            <w:r>
+              <w:rPr>
+                <w:rFonts w:ascii="Times New Roman" w:hAnsi="Times New Roman" w:cs="Times New Roman"/>
+                <w:sz w:val="24"/>
+                <w:szCs w:val="24"/>
+              </w:rPr>
+              <w:t>7.Daje uvid u kalendar poslovanja studija</w:t>
+            </w:r>
+          </w:p>
+        </w:tc>
+        <w:tc>
+          <w:tcPr>
+            <w:tcW w:w="2551" w:type="dxa"/>
+          </w:tcPr>
+          <w:p>
+            <w:pPr>
+              <w:spacing w:after="0" w:line="240" w:lineRule="auto"/>
+              <w:rPr>
+                <w:rFonts w:ascii="Times New Roman" w:hAnsi="Times New Roman" w:cs="Times New Roman"/>
+                <w:bCs/>
+                <w:sz w:val="24"/>
+                <w:szCs w:val="24"/>
+              </w:rPr>
+            </w:pPr>
+          </w:p>
+        </w:tc>
+      </w:tr>
+      <w:tr>
+        <w:tc>
+          <w:tcPr>
+            <w:tcW w:w="2226" w:type="dxa"/>
+          </w:tcPr>
+          <w:p>
+            <w:pPr>
+              <w:spacing w:after="0" w:line="240" w:lineRule="auto"/>
+              <w:rPr>
+                <w:rFonts w:ascii="Times New Roman" w:hAnsi="Times New Roman" w:cs="Times New Roman"/>
+                <w:sz w:val="24"/>
+                <w:szCs w:val="24"/>
+              </w:rPr>
+            </w:pPr>
+          </w:p>
+        </w:tc>
+        <w:tc>
+          <w:tcPr>
+            <w:tcW w:w="2277" w:type="dxa"/>
+          </w:tcPr>
+          <w:p>
+            <w:pPr>
+              <w:spacing w:after="0" w:line="240" w:lineRule="auto"/>
+              <w:rPr>
+                <w:rFonts w:ascii="Times New Roman" w:hAnsi="Times New Roman" w:cs="Times New Roman"/>
+                <w:sz w:val="24"/>
+                <w:szCs w:val="24"/>
+              </w:rPr>
+            </w:pPr>
+          </w:p>
+        </w:tc>
+        <w:tc>
+          <w:tcPr>
+            <w:tcW w:w="2551" w:type="dxa"/>
+          </w:tcPr>
+          <w:p>
+            <w:pPr>
+              <w:spacing w:after="0" w:line="240" w:lineRule="auto"/>
+              <w:rPr>
+                <w:rFonts w:ascii="Times New Roman" w:hAnsi="Times New Roman" w:cs="Times New Roman"/>
+                <w:bCs/>
+                <w:sz w:val="24"/>
+                <w:szCs w:val="24"/>
+              </w:rPr>
+            </w:pPr>
+            <w:r>
+              <w:rPr>
+                <w:rFonts w:ascii="Times New Roman" w:hAnsi="Times New Roman" w:cs="Times New Roman"/>
+                <w:bCs/>
+                <w:sz w:val="24"/>
+                <w:szCs w:val="24"/>
+              </w:rPr>
+              <w:t>8.Prijedlog klijentu za termine realizacije dogovorenih usluga</w:t>
+            </w:r>
+          </w:p>
+        </w:tc>
+      </w:tr>
+      <w:tr>
+        <w:tc>
+          <w:tcPr>
+            <w:tcW w:w="2226" w:type="dxa"/>
+          </w:tcPr>
+          <w:p>
+            <w:pPr>
+              <w:spacing w:after="0" w:line="240" w:lineRule="auto"/>
+              <w:rPr>
+                <w:rFonts w:ascii="Times New Roman" w:hAnsi="Times New Roman" w:cs="Times New Roman"/>
+                <w:sz w:val="24"/>
+                <w:szCs w:val="24"/>
+              </w:rPr>
+            </w:pPr>
+            <w:r>
+              <w:rPr>
+                <w:rFonts w:ascii="Times New Roman" w:hAnsi="Times New Roman" w:cs="Times New Roman"/>
+                <w:sz w:val="24"/>
+                <w:szCs w:val="24"/>
+              </w:rPr>
+              <w:t>9.</w:t>
+            </w:r>
+            <w:r>
+              <w:rPr>
+                <w:rFonts w:ascii="Times New Roman" w:hAnsi="Times New Roman" w:cs="Times New Roman"/>
+                <w:sz w:val="24"/>
+                <w:szCs w:val="24"/>
+              </w:rPr>
+              <w:t>Prihvatanje termina za realizaciju</w:t>
+            </w:r>
+            <w:r>
+              <w:rPr>
+                <w:rFonts w:ascii="Times New Roman" w:hAnsi="Times New Roman" w:cs="Times New Roman"/>
+                <w:sz w:val="24"/>
+                <w:szCs w:val="24"/>
+              </w:rPr>
+              <w:t xml:space="preserve"> usluga</w:t>
+            </w:r>
+          </w:p>
+        </w:tc>
+        <w:tc>
+          <w:tcPr>
+            <w:tcW w:w="2277" w:type="dxa"/>
+          </w:tcPr>
+          <w:p>
+            <w:pPr>
+              <w:spacing w:after="0" w:line="240" w:lineRule="auto"/>
+              <w:rPr>
+                <w:rFonts w:ascii="Times New Roman" w:hAnsi="Times New Roman" w:cs="Times New Roman"/>
+                <w:sz w:val="24"/>
+                <w:szCs w:val="24"/>
+              </w:rPr>
+            </w:pPr>
+          </w:p>
+        </w:tc>
+        <w:tc>
+          <w:tcPr>
+            <w:tcW w:w="2551" w:type="dxa"/>
+          </w:tcPr>
+          <w:p>
+            <w:pPr>
+              <w:spacing w:after="0" w:line="240" w:lineRule="auto"/>
+              <w:rPr>
+                <w:rFonts w:ascii="Times New Roman" w:hAnsi="Times New Roman" w:cs="Times New Roman"/>
+                <w:sz w:val="24"/>
+                <w:szCs w:val="24"/>
+              </w:rPr>
+            </w:pPr>
+          </w:p>
+        </w:tc>
+      </w:tr>
+      <w:tr>
+        <w:tc>
+          <w:tcPr>
+            <w:tcW w:w="2226" w:type="dxa"/>
+          </w:tcPr>
+          <w:p>
+            <w:pPr>
+              <w:spacing w:after="0" w:line="240" w:lineRule="auto"/>
+              <w:rPr>
+                <w:rFonts w:ascii="Times New Roman" w:hAnsi="Times New Roman" w:cs="Times New Roman"/>
+                <w:sz w:val="24"/>
+                <w:szCs w:val="24"/>
+              </w:rPr>
+            </w:pPr>
           </w:p>
         </w:tc>
         <w:tc>
@@ -1591,12 +1744,233 @@
           <w:szCs w:val="24"/>
         </w:rPr>
       </w:pPr>
+    </w:p>
+    <w:p>
+      <w:pPr>
+        <w:spacing w:after="0" w:line="240" w:lineRule="auto"/>
+        <w:rPr>
+          <w:rFonts w:ascii="Times New Roman" w:hAnsi="Times New Roman" w:cs="Times New Roman"/>
+          <w:sz w:val="24"/>
+          <w:szCs w:val="24"/>
+        </w:rPr>
+      </w:pPr>
+    </w:p>
+    <w:p>
+      <w:pPr>
+        <w:spacing w:after="0" w:line="240" w:lineRule="auto"/>
+        <w:rPr>
+          <w:rFonts w:ascii="Times New Roman" w:hAnsi="Times New Roman" w:cs="Times New Roman"/>
+          <w:sz w:val="24"/>
+          <w:szCs w:val="24"/>
+        </w:rPr>
+      </w:pPr>
+    </w:p>
+    <w:p>
+      <w:pPr>
+        <w:spacing w:after="0" w:line="240" w:lineRule="auto"/>
+        <w:rPr>
+          <w:rFonts w:ascii="Times New Roman" w:hAnsi="Times New Roman" w:cs="Times New Roman"/>
+          <w:sz w:val="24"/>
+          <w:szCs w:val="24"/>
+        </w:rPr>
+      </w:pPr>
+    </w:p>
+    <w:p>
+      <w:pPr>
+        <w:spacing w:after="0" w:line="240" w:lineRule="auto"/>
+        <w:rPr>
+          <w:rFonts w:ascii="Times New Roman" w:hAnsi="Times New Roman" w:cs="Times New Roman"/>
+          <w:sz w:val="24"/>
+          <w:szCs w:val="24"/>
+        </w:rPr>
+      </w:pPr>
+    </w:p>
+    <w:p>
+      <w:pPr>
+        <w:spacing w:after="0" w:line="240" w:lineRule="auto"/>
+        <w:rPr>
+          <w:rFonts w:ascii="Times New Roman" w:hAnsi="Times New Roman" w:cs="Times New Roman"/>
+          <w:sz w:val="24"/>
+          <w:szCs w:val="24"/>
+        </w:rPr>
+      </w:pPr>
+    </w:p>
+    <w:p>
+      <w:pPr>
+        <w:spacing w:after="0" w:line="240" w:lineRule="auto"/>
+        <w:rPr>
+          <w:rFonts w:ascii="Times New Roman" w:hAnsi="Times New Roman" w:cs="Times New Roman"/>
+          <w:sz w:val="24"/>
+          <w:szCs w:val="24"/>
+        </w:rPr>
+      </w:pPr>
+    </w:p>
+    <w:p>
+      <w:pPr>
+        <w:spacing w:after="0" w:line="240" w:lineRule="auto"/>
+        <w:rPr>
+          <w:rFonts w:ascii="Times New Roman" w:hAnsi="Times New Roman" w:cs="Times New Roman"/>
+          <w:sz w:val="24"/>
+          <w:szCs w:val="24"/>
+        </w:rPr>
+      </w:pPr>
+    </w:p>
+    <w:p>
+      <w:pPr>
+        <w:spacing w:after="0" w:line="240" w:lineRule="auto"/>
+        <w:rPr>
+          <w:rFonts w:ascii="Times New Roman" w:hAnsi="Times New Roman" w:cs="Times New Roman"/>
+          <w:sz w:val="24"/>
+          <w:szCs w:val="24"/>
+        </w:rPr>
+      </w:pPr>
+    </w:p>
+    <w:p>
+      <w:pPr>
+        <w:spacing w:after="0" w:line="240" w:lineRule="auto"/>
+        <w:rPr>
+          <w:rFonts w:ascii="Times New Roman" w:hAnsi="Times New Roman" w:cs="Times New Roman"/>
+          <w:sz w:val="24"/>
+          <w:szCs w:val="24"/>
+        </w:rPr>
+      </w:pPr>
+    </w:p>
+    <w:p>
+      <w:pPr>
+        <w:spacing w:after="0" w:line="240" w:lineRule="auto"/>
+        <w:rPr>
+          <w:rFonts w:ascii="Times New Roman" w:hAnsi="Times New Roman" w:cs="Times New Roman"/>
+          <w:sz w:val="24"/>
+          <w:szCs w:val="24"/>
+        </w:rPr>
+      </w:pPr>
+    </w:p>
+    <w:p>
+      <w:pPr>
+        <w:spacing w:after="0" w:line="240" w:lineRule="auto"/>
+        <w:rPr>
+          <w:rFonts w:ascii="Times New Roman" w:hAnsi="Times New Roman" w:cs="Times New Roman"/>
+          <w:sz w:val="24"/>
+          <w:szCs w:val="24"/>
+        </w:rPr>
+      </w:pPr>
+    </w:p>
+    <w:p>
+      <w:pPr>
+        <w:spacing w:after="0" w:line="240" w:lineRule="auto"/>
+        <w:rPr>
+          <w:rFonts w:ascii="Times New Roman" w:hAnsi="Times New Roman" w:cs="Times New Roman"/>
+          <w:sz w:val="24"/>
+          <w:szCs w:val="24"/>
+        </w:rPr>
+      </w:pPr>
+    </w:p>
+    <w:p>
+      <w:pPr>
+        <w:spacing w:after="0" w:line="240" w:lineRule="auto"/>
+        <w:rPr>
+          <w:rFonts w:ascii="Times New Roman" w:hAnsi="Times New Roman" w:cs="Times New Roman"/>
+          <w:sz w:val="24"/>
+          <w:szCs w:val="24"/>
+        </w:rPr>
+      </w:pPr>
+    </w:p>
+    <w:p>
+      <w:pPr>
+        <w:spacing w:after="0" w:line="240" w:lineRule="auto"/>
+        <w:rPr>
+          <w:rFonts w:ascii="Times New Roman" w:hAnsi="Times New Roman" w:cs="Times New Roman"/>
+          <w:sz w:val="24"/>
+          <w:szCs w:val="24"/>
+        </w:rPr>
+      </w:pPr>
+    </w:p>
+    <w:p>
+      <w:pPr>
+        <w:spacing w:after="0" w:line="240" w:lineRule="auto"/>
+        <w:rPr>
+          <w:rFonts w:ascii="Times New Roman" w:hAnsi="Times New Roman" w:cs="Times New Roman"/>
+          <w:sz w:val="24"/>
+          <w:szCs w:val="24"/>
+        </w:rPr>
+      </w:pPr>
+    </w:p>
+    <w:p>
+      <w:pPr>
+        <w:spacing w:after="0" w:line="240" w:lineRule="auto"/>
+        <w:rPr>
+          <w:rFonts w:ascii="Times New Roman" w:hAnsi="Times New Roman" w:cs="Times New Roman"/>
+          <w:sz w:val="24"/>
+          <w:szCs w:val="24"/>
+        </w:rPr>
+      </w:pPr>
+    </w:p>
+    <w:p>
+      <w:pPr>
+        <w:spacing w:after="0" w:line="240" w:lineRule="auto"/>
+        <w:rPr>
+          <w:rFonts w:ascii="Times New Roman" w:hAnsi="Times New Roman" w:cs="Times New Roman"/>
+          <w:sz w:val="24"/>
+          <w:szCs w:val="24"/>
+        </w:rPr>
+      </w:pPr>
+    </w:p>
+    <w:p>
+      <w:pPr>
+        <w:spacing w:after="0" w:line="240" w:lineRule="auto"/>
+        <w:rPr>
+          <w:rFonts w:ascii="Times New Roman" w:hAnsi="Times New Roman" w:cs="Times New Roman"/>
+          <w:sz w:val="24"/>
+          <w:szCs w:val="24"/>
+        </w:rPr>
+      </w:pPr>
+    </w:p>
+    <w:p>
+      <w:pPr>
+        <w:spacing w:after="0" w:line="240" w:lineRule="auto"/>
+        <w:rPr>
+          <w:rFonts w:ascii="Times New Roman" w:hAnsi="Times New Roman" w:cs="Times New Roman"/>
+          <w:sz w:val="24"/>
+          <w:szCs w:val="24"/>
+        </w:rPr>
+      </w:pPr>
+    </w:p>
+    <w:p>
+      <w:pPr>
+        <w:spacing w:after="0" w:line="240" w:lineRule="auto"/>
+        <w:rPr>
+          <w:rFonts w:ascii="Times New Roman" w:hAnsi="Times New Roman" w:cs="Times New Roman"/>
+          <w:sz w:val="24"/>
+          <w:szCs w:val="24"/>
+        </w:rPr>
+      </w:pPr>
+    </w:p>
+    <w:p>
+      <w:pPr>
+        <w:spacing w:after="0" w:line="240" w:lineRule="auto"/>
+        <w:rPr>
+          <w:rFonts w:ascii="Times New Roman" w:hAnsi="Times New Roman" w:cs="Times New Roman"/>
+          <w:sz w:val="24"/>
+          <w:szCs w:val="24"/>
+        </w:rPr>
+      </w:pPr>
+    </w:p>
+    <w:p>
+      <w:pPr>
+        <w:spacing w:after="0" w:line="240" w:lineRule="auto"/>
+        <w:rPr>
+          <w:rFonts w:ascii="Times New Roman" w:hAnsi="Times New Roman" w:cs="Times New Roman"/>
+          <w:sz w:val="24"/>
+          <w:szCs w:val="24"/>
+        </w:rPr>
+      </w:pPr>
       <w:r>
         <w:rPr>
           <w:rFonts w:ascii="Times New Roman" w:hAnsi="Times New Roman" w:cs="Times New Roman"/>
           <w:sz w:val="24"/>
           <w:szCs w:val="24"/>
         </w:rPr>
+        <w:lastRenderedPageBreak/>
         <w:t>Tok događaja – neuspješno završen</w:t>
       </w:r>
     </w:p>
@@ -1632,12 +2006,6 @@
         <w:gridCol w:w="2551"/>
       </w:tblGrid>
       <w:tr>
-        <w:tblPrEx>
-          <w:tblCellMar>
-            <w:top w:w="0" w:type="dxa"/>
-            <w:bottom w:w="0" w:type="dxa"/>
-          </w:tblCellMar>
-        </w:tblPrEx>
         <w:tc>
           <w:tcPr>
             <w:tcW w:w="2226" w:type="dxa"/>
@@ -1721,12 +2089,6 @@
         </w:tc>
       </w:tr>
       <w:tr>
-        <w:tblPrEx>
-          <w:tblCellMar>
-            <w:top w:w="0" w:type="dxa"/>
-            <w:bottom w:w="0" w:type="dxa"/>
-          </w:tblCellMar>
-        </w:tblPrEx>
         <w:tc>
           <w:tcPr>
             <w:tcW w:w="2226" w:type="dxa"/>
@@ -1746,15 +2108,7 @@
                 <w:sz w:val="24"/>
                 <w:szCs w:val="24"/>
               </w:rPr>
-              <w:t xml:space="preserve">1. Pristup interfejsu za </w:t>
-            </w:r>
-            <w:r>
-              <w:rPr>
-                <w:rFonts w:ascii="Times New Roman" w:hAnsi="Times New Roman" w:cs="Times New Roman"/>
-                <w:sz w:val="24"/>
-                <w:szCs w:val="24"/>
-              </w:rPr>
-              <w:t>pregled usluga koje studio nudi</w:t>
+              <w:t>1. Pristup interfejsu za pregled usluga koje studio nudi</w:t>
             </w:r>
           </w:p>
         </w:tc>
@@ -1771,22 +2125,6 @@
                 <w:szCs w:val="24"/>
               </w:rPr>
             </w:pPr>
-            <w:r>
-              <w:rPr>
-                <w:rFonts w:ascii="Times New Roman" w:hAnsi="Times New Roman" w:cs="Times New Roman"/>
-                <w:sz w:val="24"/>
-                <w:szCs w:val="24"/>
-              </w:rPr>
-              <w:t xml:space="preserve">2. </w:t>
-            </w:r>
-            <w:r>
-              <w:rPr>
-                <w:rFonts w:ascii="Times New Roman" w:hAnsi="Times New Roman" w:cs="Times New Roman"/>
-                <w:sz w:val="24"/>
-                <w:szCs w:val="24"/>
-              </w:rPr>
-              <w:t>Prikaz mogućih usluga</w:t>
-            </w:r>
           </w:p>
         </w:tc>
         <w:tc>
@@ -1808,12 +2146,6 @@
         </w:tc>
       </w:tr>
       <w:tr>
-        <w:tblPrEx>
-          <w:tblCellMar>
-            <w:top w:w="0" w:type="dxa"/>
-            <w:bottom w:w="0" w:type="dxa"/>
-          </w:tblCellMar>
-        </w:tblPrEx>
         <w:tc>
           <w:tcPr>
             <w:tcW w:w="2226" w:type="dxa"/>
@@ -1827,22 +2159,6 @@
                 <w:szCs w:val="24"/>
               </w:rPr>
             </w:pPr>
-            <w:r>
-              <w:rPr>
-                <w:rFonts w:ascii="Times New Roman" w:hAnsi="Times New Roman" w:cs="Times New Roman"/>
-                <w:sz w:val="24"/>
-                <w:szCs w:val="24"/>
-              </w:rPr>
-              <w:t xml:space="preserve">3. </w:t>
-            </w:r>
-            <w:r>
-              <w:rPr>
-                <w:rFonts w:ascii="Times New Roman" w:hAnsi="Times New Roman" w:cs="Times New Roman"/>
-                <w:sz w:val="24"/>
-                <w:szCs w:val="24"/>
-              </w:rPr>
-              <w:t>Izbor slobodnog termina za sastanak i ostavljanje ličnih podataka</w:t>
-            </w:r>
           </w:p>
         </w:tc>
         <w:tc>
@@ -1864,25 +2180,15 @@
                 <w:sz w:val="24"/>
                 <w:szCs w:val="24"/>
               </w:rPr>
-              <w:t xml:space="preserve">4. </w:t>
-            </w:r>
-            <w:r>
-              <w:rPr>
-                <w:rFonts w:ascii="Times New Roman" w:hAnsi="Times New Roman" w:cs="Times New Roman"/>
-                <w:sz w:val="24"/>
-                <w:szCs w:val="24"/>
-              </w:rPr>
-              <w:t xml:space="preserve">Unos sastanka u evidenciju </w:t>
-            </w:r>
-            <w:bookmarkStart w:id="0" w:name="_GoBack"/>
-            <w:bookmarkEnd w:id="0"/>
-            <w:r>
-              <w:rPr>
-                <w:rFonts w:ascii="Times New Roman" w:hAnsi="Times New Roman" w:cs="Times New Roman"/>
-                <w:sz w:val="24"/>
-                <w:szCs w:val="24"/>
-              </w:rPr>
-              <w:t>o aktivnostima studija</w:t>
+              <w:t xml:space="preserve">2. </w:t>
+            </w:r>
+            <w:r>
+              <w:rPr>
+                <w:rFonts w:ascii="Times New Roman" w:hAnsi="Times New Roman" w:cs="Times New Roman"/>
+                <w:sz w:val="24"/>
+                <w:szCs w:val="24"/>
+              </w:rPr>
+              <w:t>Prikaz mogućih usluga</w:t>
             </w:r>
           </w:p>
         </w:tc>
@@ -1905,12 +2211,6 @@
         </w:tc>
       </w:tr>
       <w:tr>
-        <w:tblPrEx>
-          <w:tblCellMar>
-            <w:top w:w="0" w:type="dxa"/>
-            <w:bottom w:w="0" w:type="dxa"/>
-          </w:tblCellMar>
-        </w:tblPrEx>
         <w:tc>
           <w:tcPr>
             <w:tcW w:w="2226" w:type="dxa"/>
@@ -1924,6 +2224,22 @@
                 <w:szCs w:val="24"/>
               </w:rPr>
             </w:pPr>
+            <w:r>
+              <w:rPr>
+                <w:rFonts w:ascii="Times New Roman" w:hAnsi="Times New Roman" w:cs="Times New Roman"/>
+                <w:sz w:val="24"/>
+                <w:szCs w:val="24"/>
+              </w:rPr>
+              <w:t xml:space="preserve">3. </w:t>
+            </w:r>
+            <w:r>
+              <w:rPr>
+                <w:rFonts w:ascii="Times New Roman" w:hAnsi="Times New Roman" w:cs="Times New Roman"/>
+                <w:sz w:val="24"/>
+                <w:szCs w:val="24"/>
+              </w:rPr>
+              <w:t>Izbor slobodnog termina za sastanak i ostavljanje ličnih podataka</w:t>
+            </w:r>
           </w:p>
         </w:tc>
         <w:tc>
@@ -1950,30 +2266,16 @@
               <w:spacing w:after="0" w:line="240" w:lineRule="auto"/>
               <w:rPr>
                 <w:rFonts w:ascii="Times New Roman" w:hAnsi="Times New Roman" w:cs="Times New Roman"/>
+                <w:b/>
                 <w:bCs/>
                 <w:sz w:val="24"/>
                 <w:szCs w:val="24"/>
               </w:rPr>
             </w:pPr>
-            <w:r>
-              <w:rPr>
-                <w:rFonts w:ascii="Times New Roman" w:hAnsi="Times New Roman" w:cs="Times New Roman"/>
-                <w:bCs/>
-                <w:sz w:val="24"/>
-                <w:szCs w:val="24"/>
-              </w:rPr>
-              <w:t>5.Iznošenje detaljnih informacija o realizaciji i cijeni usluge</w:t>
-            </w:r>
           </w:p>
         </w:tc>
       </w:tr>
       <w:tr>
-        <w:tblPrEx>
-          <w:tblCellMar>
-            <w:top w:w="0" w:type="dxa"/>
-            <w:bottom w:w="0" w:type="dxa"/>
-          </w:tblCellMar>
-        </w:tblPrEx>
         <w:tc>
           <w:tcPr>
             <w:tcW w:w="2226" w:type="dxa"/>
@@ -1987,6 +2289,128 @@
                 <w:szCs w:val="24"/>
               </w:rPr>
             </w:pPr>
+          </w:p>
+        </w:tc>
+        <w:tc>
+          <w:tcPr>
+            <w:tcW w:w="2277" w:type="dxa"/>
+          </w:tcPr>
+          <w:p>
+            <w:pPr>
+              <w:spacing w:after="0" w:line="240" w:lineRule="auto"/>
+              <w:rPr>
+                <w:rFonts w:ascii="Times New Roman" w:hAnsi="Times New Roman" w:cs="Times New Roman"/>
+                <w:sz w:val="24"/>
+                <w:szCs w:val="24"/>
+              </w:rPr>
+            </w:pPr>
+            <w:r>
+              <w:rPr>
+                <w:rFonts w:ascii="Times New Roman" w:hAnsi="Times New Roman" w:cs="Times New Roman"/>
+                <w:sz w:val="24"/>
+                <w:szCs w:val="24"/>
+              </w:rPr>
+              <w:t xml:space="preserve">4. </w:t>
+            </w:r>
+            <w:r>
+              <w:rPr>
+                <w:rFonts w:ascii="Times New Roman" w:hAnsi="Times New Roman" w:cs="Times New Roman"/>
+                <w:sz w:val="24"/>
+                <w:szCs w:val="24"/>
+              </w:rPr>
+              <w:t>Unos sastanka u evidenciju o aktivnostima studija</w:t>
+            </w:r>
+          </w:p>
+        </w:tc>
+        <w:tc>
+          <w:tcPr>
+            <w:tcW w:w="2551" w:type="dxa"/>
+          </w:tcPr>
+          <w:p>
+            <w:pPr>
+              <w:spacing w:after="0" w:line="240" w:lineRule="auto"/>
+              <w:rPr>
+                <w:rFonts w:ascii="Times New Roman" w:hAnsi="Times New Roman" w:cs="Times New Roman"/>
+                <w:b/>
+                <w:bCs/>
+                <w:sz w:val="24"/>
+                <w:szCs w:val="24"/>
+              </w:rPr>
+            </w:pPr>
+          </w:p>
+        </w:tc>
+      </w:tr>
+      <w:tr>
+        <w:tc>
+          <w:tcPr>
+            <w:tcW w:w="2226" w:type="dxa"/>
+          </w:tcPr>
+          <w:p>
+            <w:pPr>
+              <w:spacing w:after="0" w:line="240" w:lineRule="auto"/>
+              <w:rPr>
+                <w:rFonts w:ascii="Times New Roman" w:hAnsi="Times New Roman" w:cs="Times New Roman"/>
+                <w:sz w:val="24"/>
+                <w:szCs w:val="24"/>
+              </w:rPr>
+            </w:pPr>
+          </w:p>
+        </w:tc>
+        <w:tc>
+          <w:tcPr>
+            <w:tcW w:w="2277" w:type="dxa"/>
+          </w:tcPr>
+          <w:p>
+            <w:pPr>
+              <w:spacing w:after="0" w:line="240" w:lineRule="auto"/>
+              <w:rPr>
+                <w:rFonts w:ascii="Times New Roman" w:hAnsi="Times New Roman" w:cs="Times New Roman"/>
+                <w:sz w:val="24"/>
+                <w:szCs w:val="24"/>
+              </w:rPr>
+            </w:pPr>
+          </w:p>
+        </w:tc>
+        <w:tc>
+          <w:tcPr>
+            <w:tcW w:w="2551" w:type="dxa"/>
+          </w:tcPr>
+          <w:p>
+            <w:pPr>
+              <w:spacing w:after="0" w:line="240" w:lineRule="auto"/>
+              <w:rPr>
+                <w:rFonts w:ascii="Times New Roman" w:hAnsi="Times New Roman" w:cs="Times New Roman"/>
+                <w:bCs/>
+                <w:sz w:val="24"/>
+                <w:szCs w:val="24"/>
+              </w:rPr>
+            </w:pPr>
+            <w:r>
+              <w:rPr>
+                <w:rFonts w:ascii="Times New Roman" w:hAnsi="Times New Roman" w:cs="Times New Roman"/>
+                <w:bCs/>
+                <w:sz w:val="24"/>
+                <w:szCs w:val="24"/>
+              </w:rPr>
+              <w:t>5.Iznošenje detaljnih informacija o realizaciji i cijeni usluge</w:t>
+            </w:r>
+          </w:p>
+        </w:tc>
+      </w:tr>
+      <w:tr>
+        <w:tc>
+          <w:tcPr>
+            <w:tcW w:w="2226" w:type="dxa"/>
+          </w:tcPr>
+          <w:p>
+            <w:pPr>
+              <w:spacing w:after="0" w:line="240" w:lineRule="auto"/>
+              <w:rPr>
+                <w:rFonts w:ascii="Times New Roman" w:hAnsi="Times New Roman" w:cs="Times New Roman"/>
+                <w:sz w:val="24"/>
+                <w:szCs w:val="24"/>
+              </w:rPr>
+            </w:pPr>
             <w:r>
               <w:rPr>
                 <w:rFonts w:ascii="Times New Roman" w:hAnsi="Times New Roman" w:cs="Times New Roman"/>
@@ -2001,15 +2425,7 @@
                 <w:sz w:val="24"/>
                 <w:szCs w:val="24"/>
               </w:rPr>
-              <w:t xml:space="preserve">Klijent se </w:t>
-            </w:r>
-            <w:r>
-              <w:rPr>
-                <w:rFonts w:ascii="Times New Roman" w:hAnsi="Times New Roman" w:cs="Times New Roman"/>
-                <w:sz w:val="24"/>
-                <w:szCs w:val="24"/>
-              </w:rPr>
-              <w:t>ne odlučuje za poslovnu saradnju</w:t>
+              <w:t>Klijent se ne odlučuje za poslovnu saradnju</w:t>
             </w:r>
           </w:p>
         </w:tc>
@@ -2225,46 +2641,8 @@
           <w:szCs w:val="24"/>
         </w:rPr>
       </w:pPr>
-    </w:p>
-    <w:p>
-      <w:pPr>
-        <w:spacing w:after="0" w:line="240" w:lineRule="auto"/>
-        <w:rPr>
-          <w:rFonts w:ascii="Times New Roman" w:hAnsi="Times New Roman" w:cs="Times New Roman"/>
-          <w:sz w:val="24"/>
-          <w:szCs w:val="24"/>
-        </w:rPr>
-      </w:pPr>
-    </w:p>
-    <w:p>
-      <w:pPr>
-        <w:spacing w:after="0" w:line="240" w:lineRule="auto"/>
-        <w:rPr>
-          <w:rFonts w:ascii="Times New Roman" w:hAnsi="Times New Roman" w:cs="Times New Roman"/>
-          <w:sz w:val="24"/>
-          <w:szCs w:val="24"/>
-        </w:rPr>
-      </w:pPr>
-    </w:p>
-    <w:p>
-      <w:pPr>
-        <w:spacing w:after="0" w:line="240" w:lineRule="auto"/>
-        <w:rPr>
-          <w:rFonts w:ascii="Times New Roman" w:hAnsi="Times New Roman" w:cs="Times New Roman"/>
-          <w:sz w:val="24"/>
-          <w:szCs w:val="24"/>
-        </w:rPr>
-      </w:pPr>
-    </w:p>
-    <w:p>
-      <w:pPr>
-        <w:spacing w:after="0" w:line="240" w:lineRule="auto"/>
-        <w:rPr>
-          <w:rFonts w:ascii="Times New Roman" w:hAnsi="Times New Roman" w:cs="Times New Roman"/>
-          <w:sz w:val="24"/>
-          <w:szCs w:val="24"/>
-        </w:rPr>
-      </w:pPr>
+      <w:bookmarkStart w:id="0" w:name="_GoBack"/>
+      <w:bookmarkEnd w:id="0"/>
     </w:p>
     <w:sectPr>
       <w:pgSz w:w="12240" w:h="15840"/>

</xml_diff>